<commit_message>
Update Project Summary Report Format_co1_co2.docx
</commit_message>
<xml_diff>
--- a/Project info/Project Summary Report Format_co1_co2.docx
+++ b/Project info/Project Summary Report Format_co1_co2.docx
@@ -836,175 +836,226 @@
           <w:szCs w:val="24"/>
         </w:rPr>
       </w:pPr>
+    </w:p>
+    <w:p>
+      <w:pPr>
+        <w:spacing w:after="0" w:line="240" w:lineRule="auto"/>
+        <w:contextualSpacing/>
+        <w:rPr>
+          <w:rFonts w:ascii="Times New Roman" w:hAnsi="Times New Roman" w:cs="Times New Roman"/>
+          <w:sz w:val="28"/>
+          <w:szCs w:val="24"/>
+        </w:rPr>
+      </w:pPr>
+    </w:p>
+    <w:p>
+      <w:pPr>
+        <w:spacing w:after="0" w:line="240" w:lineRule="auto"/>
+        <w:contextualSpacing/>
+        <w:rPr>
+          <w:rFonts w:ascii="Times New Roman" w:hAnsi="Times New Roman" w:cs="Times New Roman"/>
+          <w:sz w:val="28"/>
+          <w:szCs w:val="24"/>
+        </w:rPr>
+      </w:pPr>
+      <w:r>
+        <w:rPr>
+          <w:rFonts w:ascii="Times New Roman" w:hAnsi="Times New Roman" w:cs="Times New Roman"/>
+          <w:sz w:val="28"/>
+          <w:szCs w:val="24"/>
+        </w:rPr>
+        <w:t>I</w:t>
+      </w:r>
+      <w:r>
+        <w:rPr>
+          <w:rFonts w:ascii="Times New Roman" w:hAnsi="Times New Roman" w:cs="Times New Roman"/>
+          <w:sz w:val="28"/>
+          <w:szCs w:val="24"/>
+        </w:rPr>
+        <w:t>ntroduction:</w:t>
+      </w:r>
+    </w:p>
+    <w:p>
+      <w:pPr>
+        <w:spacing w:after="0" w:line="240" w:lineRule="auto"/>
+        <w:contextualSpacing/>
+        <w:rPr>
+          <w:rFonts w:ascii="Times New Roman" w:hAnsi="Times New Roman" w:cs="Times New Roman"/>
+          <w:i/>
+          <w:sz w:val="28"/>
+          <w:szCs w:val="24"/>
+        </w:rPr>
+      </w:pPr>
+      <w:r>
+        <w:rPr>
+          <w:rFonts w:ascii="Times New Roman" w:hAnsi="Times New Roman" w:cs="Times New Roman"/>
+          <w:i/>
+          <w:sz w:val="28"/>
+          <w:szCs w:val="24"/>
+        </w:rPr>
+        <w:t>Write the answer of why you are doing this project? (No more than 60 words)</w:t>
+      </w:r>
+    </w:p>
+    <w:p>
+      <w:pPr>
+        <w:spacing w:after="0" w:line="240" w:lineRule="auto"/>
+        <w:contextualSpacing/>
+        <w:rPr>
+          <w:rFonts w:ascii="Times New Roman" w:hAnsi="Times New Roman" w:cs="Times New Roman"/>
+          <w:i/>
+          <w:sz w:val="28"/>
+          <w:szCs w:val="24"/>
+        </w:rPr>
+      </w:pPr>
+      <w:r>
+        <w:rPr>
+          <w:rFonts w:ascii="Times New Roman" w:hAnsi="Times New Roman" w:cs="Times New Roman"/>
+          <w:i/>
+          <w:sz w:val="28"/>
+          <w:szCs w:val="24"/>
+        </w:rPr>
+        <w:t>#########################################</w:t>
+      </w:r>
+    </w:p>
+    <w:p>
+      <w:pPr>
+        <w:spacing w:after="0" w:line="240" w:lineRule="auto"/>
+        <w:contextualSpacing/>
+        <w:rPr>
+          <w:rFonts w:ascii="Times New Roman" w:hAnsi="Times New Roman" w:cs="Times New Roman"/>
+          <w:sz w:val="28"/>
+          <w:szCs w:val="24"/>
+        </w:rPr>
+      </w:pPr>
+    </w:p>
+    <w:p>
+      <w:pPr>
+        <w:spacing w:after="0" w:line="240" w:lineRule="auto"/>
+        <w:contextualSpacing/>
+        <w:rPr>
+          <w:rFonts w:ascii="Times New Roman" w:hAnsi="Times New Roman" w:cs="Times New Roman"/>
+          <w:sz w:val="28"/>
+          <w:szCs w:val="24"/>
+        </w:rPr>
+      </w:pPr>
+      <w:r>
+        <w:rPr>
+          <w:rFonts w:ascii="Times New Roman" w:hAnsi="Times New Roman" w:cs="Times New Roman"/>
+          <w:sz w:val="28"/>
+          <w:szCs w:val="24"/>
+        </w:rPr>
+        <w:t>Background Study</w:t>
+      </w:r>
+    </w:p>
+    <w:p>
+      <w:pPr>
+        <w:spacing w:after="0" w:line="240" w:lineRule="auto"/>
+        <w:contextualSpacing/>
+        <w:rPr>
+          <w:rFonts w:ascii="Times New Roman" w:hAnsi="Times New Roman" w:cs="Times New Roman"/>
+          <w:sz w:val="28"/>
+          <w:szCs w:val="24"/>
+          <w:lang w:val="en-GB"/>
+        </w:rPr>
+      </w:pPr>
       <w:bookmarkStart w:id="0" w:name="_GoBack"/>
       <w:bookmarkEnd w:id="0"/>
-    </w:p>
-    <w:p>
-      <w:pPr>
-        <w:spacing w:after="0" w:line="240" w:lineRule="auto"/>
-        <w:contextualSpacing/>
+      <w:r>
         <w:rPr>
           <w:rFonts w:ascii="Times New Roman" w:hAnsi="Times New Roman" w:cs="Times New Roman"/>
           <w:sz w:val="28"/>
           <w:szCs w:val="24"/>
-        </w:rPr>
-      </w:pPr>
-    </w:p>
-    <w:p>
-      <w:pPr>
-        <w:spacing w:after="0" w:line="240" w:lineRule="auto"/>
-        <w:contextualSpacing/>
+          <w:lang w:val="en-GB"/>
+        </w:rPr>
+        <w:t>As reference we chose</w:t>
+      </w:r>
+      <w:r>
         <w:rPr>
           <w:rFonts w:ascii="Times New Roman" w:hAnsi="Times New Roman" w:cs="Times New Roman"/>
           <w:sz w:val="28"/>
           <w:szCs w:val="24"/>
-        </w:rPr>
-      </w:pPr>
+          <w:lang w:val="en-GB"/>
+        </w:rPr>
+        <w:t xml:space="preserve"> “</w:t>
+      </w:r>
       <w:r>
         <w:rPr>
           <w:rFonts w:ascii="Times New Roman" w:hAnsi="Times New Roman" w:cs="Times New Roman"/>
           <w:sz w:val="28"/>
           <w:szCs w:val="24"/>
-        </w:rPr>
-        <w:t>I</w:t>
+          <w:lang w:val="en-GB"/>
+        </w:rPr>
+        <w:t>Varendra University</w:t>
       </w:r>
       <w:r>
         <w:rPr>
           <w:rFonts w:ascii="Times New Roman" w:hAnsi="Times New Roman" w:cs="Times New Roman"/>
           <w:sz w:val="28"/>
           <w:szCs w:val="24"/>
-        </w:rPr>
-        <w:t>ntroduction:</w:t>
-      </w:r>
-    </w:p>
-    <w:p>
-      <w:pPr>
-        <w:spacing w:after="0" w:line="240" w:lineRule="auto"/>
-        <w:contextualSpacing/>
-        <w:rPr>
-          <w:rFonts w:ascii="Times New Roman" w:hAnsi="Times New Roman" w:cs="Times New Roman"/>
-          <w:i/>
+          <w:lang w:val="en-GB"/>
+        </w:rPr>
+        <w:t xml:space="preserve">” </w:t>
+      </w:r>
+      <w:r>
+        <w:rPr>
+          <w:rFonts w:ascii="Times New Roman" w:hAnsi="Times New Roman" w:cs="Times New Roman"/>
           <w:sz w:val="28"/>
           <w:szCs w:val="24"/>
-        </w:rPr>
-      </w:pPr>
-      <w:r>
-        <w:rPr>
-          <w:rFonts w:ascii="Times New Roman" w:hAnsi="Times New Roman" w:cs="Times New Roman"/>
-          <w:i/>
+          <w:lang w:val="en-GB"/>
+        </w:rPr>
+        <w:t xml:space="preserve">[ </w:t>
+      </w:r>
+      <w:hyperlink r:id="rId8" w:history="1">
+        <w:r>
+          <w:rPr>
+            <w:rStyle w:val="Hyperlink"/>
+            <w:rFonts w:ascii="Times New Roman" w:hAnsi="Times New Roman" w:cs="Times New Roman"/>
+            <w:sz w:val="28"/>
+            <w:szCs w:val="24"/>
+            <w:lang w:val="en-GB"/>
+          </w:rPr>
+          <w:t>http://vu.edu.bd/</w:t>
+        </w:r>
+      </w:hyperlink>
+      <w:r>
+        <w:rPr>
+          <w:rFonts w:ascii="Times New Roman" w:hAnsi="Times New Roman" w:cs="Times New Roman"/>
           <w:sz w:val="28"/>
           <w:szCs w:val="24"/>
-        </w:rPr>
-        <w:t>Write the answer of why you are doing this project? (No more than 60 words)</w:t>
-      </w:r>
-    </w:p>
-    <w:p>
-      <w:pPr>
-        <w:spacing w:after="0" w:line="240" w:lineRule="auto"/>
-        <w:contextualSpacing/>
+          <w:lang w:val="en-GB"/>
+        </w:rPr>
+        <w:t xml:space="preserve"> ]</w:t>
+      </w:r>
+      <w:r>
         <w:rPr>
           <w:rFonts w:ascii="Times New Roman" w:hAnsi="Times New Roman" w:cs="Times New Roman"/>
           <w:sz w:val="28"/>
           <w:szCs w:val="24"/>
-        </w:rPr>
-      </w:pPr>
-    </w:p>
-    <w:p>
-      <w:pPr>
-        <w:spacing w:after="0" w:line="240" w:lineRule="auto"/>
-        <w:contextualSpacing/>
+          <w:lang w:val="en-GB"/>
+        </w:rPr>
+        <w:t xml:space="preserve">. This is a private university with fixed credit system and we are following </w:t>
+      </w:r>
+      <w:proofErr w:type="spellStart"/>
+      <w:proofErr w:type="gramStart"/>
+      <w:r>
         <w:rPr>
           <w:rFonts w:ascii="Times New Roman" w:hAnsi="Times New Roman" w:cs="Times New Roman"/>
           <w:sz w:val="28"/>
           <w:szCs w:val="24"/>
-        </w:rPr>
-      </w:pPr>
+          <w:lang w:val="en-GB"/>
+        </w:rPr>
+        <w:t>it’s</w:t>
+      </w:r>
+      <w:proofErr w:type="spellEnd"/>
+      <w:proofErr w:type="gramEnd"/>
       <w:r>
         <w:rPr>
           <w:rFonts w:ascii="Times New Roman" w:hAnsi="Times New Roman" w:cs="Times New Roman"/>
           <w:sz w:val="28"/>
           <w:szCs w:val="24"/>
-        </w:rPr>
-        <w:t>Background Study</w:t>
-      </w:r>
-    </w:p>
-    <w:p>
-      <w:pPr>
-        <w:spacing w:after="0" w:line="240" w:lineRule="auto"/>
-        <w:contextualSpacing/>
-        <w:rPr>
-          <w:rFonts w:ascii="Times New Roman" w:hAnsi="Times New Roman" w:cs="Times New Roman"/>
-          <w:i/>
-          <w:iCs/>
-          <w:sz w:val="28"/>
-          <w:szCs w:val="24"/>
-        </w:rPr>
-      </w:pPr>
-      <w:r>
-        <w:rPr>
-          <w:rFonts w:ascii="Times New Roman" w:hAnsi="Times New Roman" w:cs="Times New Roman"/>
-          <w:i/>
-          <w:iCs/>
-          <w:sz w:val="28"/>
-          <w:szCs w:val="24"/>
           <w:lang w:val="en-GB"/>
         </w:rPr>
-        <w:t>Web Site References and short description</w:t>
-      </w:r>
-      <w:r>
-        <w:rPr>
-          <w:rFonts w:ascii="Times New Roman" w:hAnsi="Times New Roman" w:cs="Times New Roman"/>
-          <w:i/>
-          <w:iCs/>
-          <w:sz w:val="28"/>
-          <w:szCs w:val="24"/>
-          <w:lang w:val="en-GB"/>
-        </w:rPr>
-        <w:t xml:space="preserve"> </w:t>
-      </w:r>
-      <w:r>
-        <w:rPr>
-          <w:rFonts w:ascii="Times New Roman" w:hAnsi="Times New Roman" w:cs="Times New Roman"/>
-          <w:i/>
-          <w:iCs/>
-          <w:sz w:val="28"/>
-          <w:szCs w:val="24"/>
-          <w:lang w:val="en-GB"/>
-        </w:rPr>
-        <w:t>of the websites.</w:t>
-      </w:r>
-      <w:r>
-        <w:rPr>
-          <w:rFonts w:ascii="Times New Roman" w:hAnsi="Times New Roman" w:cs="Times New Roman"/>
-          <w:i/>
-          <w:iCs/>
-          <w:sz w:val="28"/>
-          <w:szCs w:val="24"/>
-          <w:lang w:val="en-GB"/>
-        </w:rPr>
-        <w:t xml:space="preserve"> Here you will describe about the reference websites </w:t>
-      </w:r>
-      <w:r>
-        <w:rPr>
-          <w:rFonts w:ascii="Times New Roman" w:hAnsi="Times New Roman" w:cs="Times New Roman"/>
-          <w:i/>
-          <w:iCs/>
-          <w:sz w:val="28"/>
-          <w:szCs w:val="24"/>
-          <w:lang w:val="en-GB"/>
-        </w:rPr>
-        <w:t>that you have studied so far in order to get idea</w:t>
-      </w:r>
-      <w:r>
-        <w:rPr>
-          <w:rFonts w:ascii="Times New Roman" w:hAnsi="Times New Roman" w:cs="Times New Roman"/>
-          <w:i/>
-          <w:iCs/>
-          <w:sz w:val="28"/>
-          <w:szCs w:val="24"/>
-          <w:lang w:val="en-GB"/>
-        </w:rPr>
-        <w:t>s and thoughts about your proposed project.</w:t>
+        <w:t xml:space="preserve"> structure for our project.</w:t>
       </w:r>
     </w:p>
     <w:p>
@@ -1624,13 +1675,7 @@
         <w:rPr>
           <w:rFonts w:ascii="Cambria" w:hAnsi="Cambria"/>
         </w:rPr>
-        <w:t>Upload grades</w:t>
-      </w:r>
-      <w:r>
-        <w:rPr>
-          <w:rFonts w:ascii="Cambria" w:hAnsi="Cambria"/>
-        </w:rPr>
-        <w:t xml:space="preserve"> </w:t>
+        <w:t xml:space="preserve">Upload grades </w:t>
       </w:r>
     </w:p>
     <w:p>
@@ -1862,7 +1907,7 @@
                     <pic:cNvPicPr/>
                   </pic:nvPicPr>
                   <pic:blipFill>
-                    <a:blip r:embed="rId8">
+                    <a:blip r:embed="rId9">
                       <a:extLst>
                         <a:ext uri="{28A0092B-C50C-407E-A947-70E740481C1C}">
                           <a14:useLocalDpi xmlns:a14="http://schemas.microsoft.com/office/drawing/2010/main" val="0"/>
@@ -2138,13 +2183,6 @@
           <w:szCs w:val="24"/>
         </w:rPr>
         <w:tab/>
-      </w:r>
-      <w:r>
-        <w:rPr>
-          <w:rFonts w:ascii="Times New Roman" w:hAnsi="Times New Roman" w:cs="Times New Roman"/>
-          <w:sz w:val="24"/>
-          <w:szCs w:val="24"/>
-        </w:rPr>
         <w:t>Xampp</w:t>
       </w:r>
     </w:p>
@@ -2315,62 +2353,325 @@
       <w:r>
         <w:rPr>
           <w:rFonts w:ascii="Times New Roman" w:hAnsi="Times New Roman" w:cs="Times New Roman"/>
-          <w:sz w:val="24"/>
-          <w:szCs w:val="24"/>
-        </w:rPr>
-        <w:t xml:space="preserve">Give a screen shot of some </w:t>
-      </w:r>
-      <w:r>
-        <w:rPr>
-          <w:rFonts w:ascii="Times New Roman" w:hAnsi="Times New Roman" w:cs="Times New Roman"/>
-          <w:sz w:val="24"/>
-          <w:szCs w:val="24"/>
-        </w:rPr>
-        <w:t>GUIs (</w:t>
-      </w:r>
-      <w:r>
-        <w:rPr>
-          <w:rFonts w:ascii="Times New Roman" w:hAnsi="Times New Roman" w:cs="Times New Roman"/>
-          <w:sz w:val="24"/>
-          <w:szCs w:val="24"/>
-        </w:rPr>
-        <w:t>Midterm project)</w:t>
-      </w:r>
-      <w:r>
-        <w:rPr>
-          <w:rFonts w:ascii="Times New Roman" w:hAnsi="Times New Roman" w:cs="Times New Roman"/>
-          <w:sz w:val="24"/>
-          <w:szCs w:val="24"/>
-        </w:rPr>
-        <w:t xml:space="preserve"> and write a v</w:t>
-      </w:r>
-      <w:r>
-        <w:rPr>
-          <w:rFonts w:ascii="Times New Roman" w:hAnsi="Times New Roman" w:cs="Times New Roman"/>
-          <w:sz w:val="24"/>
-          <w:szCs w:val="24"/>
-        </w:rPr>
-        <w:t>ery small description (Maximum 4</w:t>
-      </w:r>
-      <w:r>
-        <w:rPr>
-          <w:rFonts w:ascii="Times New Roman" w:hAnsi="Times New Roman" w:cs="Times New Roman"/>
-          <w:sz w:val="24"/>
-          <w:szCs w:val="24"/>
-        </w:rPr>
-        <w:t>0 words) for each of the GUIs.</w:t>
-      </w:r>
-    </w:p>
-    <w:p>
-      <w:pPr>
-        <w:spacing w:after="0" w:line="240" w:lineRule="auto"/>
-        <w:contextualSpacing/>
-        <w:rPr>
-          <w:rFonts w:ascii="Times New Roman" w:hAnsi="Times New Roman" w:cs="Times New Roman"/>
-          <w:sz w:val="24"/>
-          <w:szCs w:val="24"/>
-        </w:rPr>
-      </w:pPr>
+          <w:noProof/>
+          <w:sz w:val="24"/>
+          <w:szCs w:val="24"/>
+          <w:lang w:bidi="bn-BD"/>
+        </w:rPr>
+        <w:drawing>
+          <wp:anchor distT="0" distB="0" distL="114300" distR="114300" simplePos="0" relativeHeight="251658240" behindDoc="0" locked="0" layoutInCell="1" allowOverlap="1" wp14:anchorId="67795189" wp14:editId="3A55DCB9">
+            <wp:simplePos x="0" y="0"/>
+            <wp:positionH relativeFrom="column">
+              <wp:posOffset>3976</wp:posOffset>
+            </wp:positionH>
+            <wp:positionV relativeFrom="paragraph">
+              <wp:posOffset>773</wp:posOffset>
+            </wp:positionV>
+            <wp:extent cx="4849581" cy="2289976"/>
+            <wp:effectExtent l="0" t="0" r="8255" b="0"/>
+            <wp:wrapTopAndBottom/>
+            <wp:docPr id="2" name="Picture 2"/>
+            <wp:cNvGraphicFramePr>
+              <a:graphicFrameLocks xmlns:a="http://schemas.openxmlformats.org/drawingml/2006/main" noChangeAspect="1"/>
+            </wp:cNvGraphicFramePr>
+            <a:graphic xmlns:a="http://schemas.openxmlformats.org/drawingml/2006/main">
+              <a:graphicData uri="http://schemas.openxmlformats.org/drawingml/2006/picture">
+                <pic:pic xmlns:pic="http://schemas.openxmlformats.org/drawingml/2006/picture">
+                  <pic:nvPicPr>
+                    <pic:cNvPr id="2" name="login.png"/>
+                    <pic:cNvPicPr/>
+                  </pic:nvPicPr>
+                  <pic:blipFill>
+                    <a:blip r:embed="rId10">
+                      <a:extLst>
+                        <a:ext uri="{28A0092B-C50C-407E-A947-70E740481C1C}">
+                          <a14:useLocalDpi xmlns:a14="http://schemas.microsoft.com/office/drawing/2010/main" val="0"/>
+                        </a:ext>
+                      </a:extLst>
+                    </a:blip>
+                    <a:stretch>
+                      <a:fillRect/>
+                    </a:stretch>
+                  </pic:blipFill>
+                  <pic:spPr>
+                    <a:xfrm>
+                      <a:off x="0" y="0"/>
+                      <a:ext cx="4849581" cy="2289976"/>
+                    </a:xfrm>
+                    <a:prstGeom prst="rect">
+                      <a:avLst/>
+                    </a:prstGeom>
+                  </pic:spPr>
+                </pic:pic>
+              </a:graphicData>
+            </a:graphic>
+          </wp:anchor>
+        </w:drawing>
+      </w:r>
+      <w:r>
+        <w:rPr>
+          <w:rFonts w:ascii="Times New Roman" w:hAnsi="Times New Roman" w:cs="Times New Roman"/>
+          <w:sz w:val="24"/>
+          <w:szCs w:val="24"/>
+        </w:rPr>
+        <w:tab/>
+        <w:t>Login: All user will use same login page</w:t>
+      </w:r>
+    </w:p>
+    <w:p>
+      <w:pPr>
+        <w:spacing w:after="0" w:line="240" w:lineRule="auto"/>
+        <w:contextualSpacing/>
+        <w:rPr>
+          <w:rFonts w:ascii="Times New Roman" w:hAnsi="Times New Roman" w:cs="Times New Roman"/>
+          <w:sz w:val="24"/>
+          <w:szCs w:val="24"/>
+        </w:rPr>
+      </w:pPr>
+    </w:p>
+    <w:p>
+      <w:pPr>
+        <w:spacing w:after="0" w:line="240" w:lineRule="auto"/>
+        <w:contextualSpacing/>
+        <w:rPr>
+          <w:rFonts w:ascii="Times New Roman" w:hAnsi="Times New Roman" w:cs="Times New Roman"/>
+          <w:sz w:val="24"/>
+          <w:szCs w:val="24"/>
+        </w:rPr>
+      </w:pPr>
+      <w:r>
+        <w:rPr>
+          <w:rFonts w:ascii="Times New Roman" w:hAnsi="Times New Roman" w:cs="Times New Roman"/>
+          <w:noProof/>
+          <w:sz w:val="24"/>
+          <w:szCs w:val="24"/>
+          <w:lang w:bidi="bn-BD"/>
+        </w:rPr>
+        <w:drawing>
+          <wp:inline distT="0" distB="0" distL="0" distR="0" wp14:anchorId="6B8E0DD5" wp14:editId="515578F1">
+            <wp:extent cx="5367130" cy="2909570"/>
+            <wp:effectExtent l="0" t="0" r="5080" b="5080"/>
+            <wp:docPr id="3" name="Picture 3"/>
+            <wp:cNvGraphicFramePr>
+              <a:graphicFrameLocks xmlns:a="http://schemas.openxmlformats.org/drawingml/2006/main" noChangeAspect="1"/>
+            </wp:cNvGraphicFramePr>
+            <a:graphic xmlns:a="http://schemas.openxmlformats.org/drawingml/2006/main">
+              <a:graphicData uri="http://schemas.openxmlformats.org/drawingml/2006/picture">
+                <pic:pic xmlns:pic="http://schemas.openxmlformats.org/drawingml/2006/picture">
+                  <pic:nvPicPr>
+                    <pic:cNvPr id="3" name="teacher Profile.png"/>
+                    <pic:cNvPicPr/>
+                  </pic:nvPicPr>
+                  <pic:blipFill>
+                    <a:blip r:embed="rId11" cstate="print">
+                      <a:extLst>
+                        <a:ext uri="{28A0092B-C50C-407E-A947-70E740481C1C}">
+                          <a14:useLocalDpi xmlns:a14="http://schemas.microsoft.com/office/drawing/2010/main" val="0"/>
+                        </a:ext>
+                      </a:extLst>
+                    </a:blip>
+                    <a:stretch>
+                      <a:fillRect/>
+                    </a:stretch>
+                  </pic:blipFill>
+                  <pic:spPr>
+                    <a:xfrm>
+                      <a:off x="0" y="0"/>
+                      <a:ext cx="5376149" cy="2914459"/>
+                    </a:xfrm>
+                    <a:prstGeom prst="rect">
+                      <a:avLst/>
+                    </a:prstGeom>
+                  </pic:spPr>
+                </pic:pic>
+              </a:graphicData>
+            </a:graphic>
+          </wp:inline>
+        </w:drawing>
+      </w:r>
+    </w:p>
+    <w:p>
+      <w:pPr>
+        <w:spacing w:after="0" w:line="240" w:lineRule="auto"/>
+        <w:contextualSpacing/>
+        <w:rPr>
+          <w:rFonts w:ascii="Times New Roman" w:hAnsi="Times New Roman" w:cs="Times New Roman"/>
+          <w:sz w:val="24"/>
+          <w:szCs w:val="24"/>
+        </w:rPr>
+      </w:pPr>
+      <w:r>
+        <w:rPr>
+          <w:rFonts w:ascii="Times New Roman" w:hAnsi="Times New Roman" w:cs="Times New Roman"/>
+          <w:sz w:val="24"/>
+          <w:szCs w:val="24"/>
+        </w:rPr>
+        <w:t>View Profile: teacher can view his profile and Edit if needed</w:t>
+      </w:r>
+    </w:p>
+    <w:p>
+      <w:pPr>
+        <w:spacing w:after="0" w:line="240" w:lineRule="auto"/>
+        <w:contextualSpacing/>
+        <w:rPr>
+          <w:rFonts w:ascii="Times New Roman" w:hAnsi="Times New Roman" w:cs="Times New Roman"/>
+          <w:sz w:val="24"/>
+          <w:szCs w:val="24"/>
+        </w:rPr>
+      </w:pPr>
+      <w:r>
+        <w:rPr>
+          <w:rFonts w:ascii="Times New Roman" w:hAnsi="Times New Roman" w:cs="Times New Roman"/>
+          <w:noProof/>
+          <w:sz w:val="24"/>
+          <w:szCs w:val="24"/>
+          <w:lang w:bidi="bn-BD"/>
+        </w:rPr>
+        <w:lastRenderedPageBreak/>
+        <w:drawing>
+          <wp:inline distT="0" distB="0" distL="0" distR="0" wp14:anchorId="565CA864" wp14:editId="6A1D0C7D">
+            <wp:extent cx="6731635" cy="3220279"/>
+            <wp:effectExtent l="0" t="0" r="0" b="0"/>
+            <wp:docPr id="4" name="Picture 4"/>
+            <wp:cNvGraphicFramePr>
+              <a:graphicFrameLocks xmlns:a="http://schemas.openxmlformats.org/drawingml/2006/main" noChangeAspect="1"/>
+            </wp:cNvGraphicFramePr>
+            <a:graphic xmlns:a="http://schemas.openxmlformats.org/drawingml/2006/main">
+              <a:graphicData uri="http://schemas.openxmlformats.org/drawingml/2006/picture">
+                <pic:pic xmlns:pic="http://schemas.openxmlformats.org/drawingml/2006/picture">
+                  <pic:nvPicPr>
+                    <pic:cNvPr id="4" name="teacher reg.png"/>
+                    <pic:cNvPicPr/>
+                  </pic:nvPicPr>
+                  <pic:blipFill>
+                    <a:blip r:embed="rId12">
+                      <a:extLst>
+                        <a:ext uri="{28A0092B-C50C-407E-A947-70E740481C1C}">
+                          <a14:useLocalDpi xmlns:a14="http://schemas.microsoft.com/office/drawing/2010/main" val="0"/>
+                        </a:ext>
+                      </a:extLst>
+                    </a:blip>
+                    <a:stretch>
+                      <a:fillRect/>
+                    </a:stretch>
+                  </pic:blipFill>
+                  <pic:spPr>
+                    <a:xfrm>
+                      <a:off x="0" y="0"/>
+                      <a:ext cx="6742236" cy="3225350"/>
+                    </a:xfrm>
+                    <a:prstGeom prst="rect">
+                      <a:avLst/>
+                    </a:prstGeom>
+                  </pic:spPr>
+                </pic:pic>
+              </a:graphicData>
+            </a:graphic>
+          </wp:inline>
+        </w:drawing>
+      </w:r>
+    </w:p>
+    <w:p>
+      <w:pPr>
+        <w:spacing w:after="0" w:line="240" w:lineRule="auto"/>
+        <w:contextualSpacing/>
+        <w:rPr>
+          <w:rFonts w:ascii="Times New Roman" w:hAnsi="Times New Roman" w:cs="Times New Roman"/>
+          <w:sz w:val="24"/>
+          <w:szCs w:val="24"/>
+        </w:rPr>
+      </w:pPr>
+      <w:r>
+        <w:rPr>
+          <w:rFonts w:ascii="Times New Roman" w:hAnsi="Times New Roman" w:cs="Times New Roman"/>
+          <w:sz w:val="24"/>
+          <w:szCs w:val="24"/>
+        </w:rPr>
+        <w:t xml:space="preserve">Add Teacher: Admin can register new Teacher </w:t>
+      </w:r>
+    </w:p>
+    <w:p>
+      <w:pPr>
+        <w:spacing w:after="0" w:line="240" w:lineRule="auto"/>
+        <w:contextualSpacing/>
+        <w:rPr>
+          <w:rFonts w:ascii="Times New Roman" w:hAnsi="Times New Roman" w:cs="Times New Roman"/>
+          <w:sz w:val="24"/>
+          <w:szCs w:val="24"/>
+        </w:rPr>
+      </w:pPr>
+    </w:p>
+    <w:p>
+      <w:pPr>
+        <w:spacing w:after="0" w:line="240" w:lineRule="auto"/>
+        <w:contextualSpacing/>
+        <w:rPr>
+          <w:rFonts w:ascii="Times New Roman" w:hAnsi="Times New Roman" w:cs="Times New Roman"/>
+          <w:sz w:val="24"/>
+          <w:szCs w:val="24"/>
+        </w:rPr>
+      </w:pPr>
+    </w:p>
+    <w:p>
+      <w:pPr>
+        <w:spacing w:after="0" w:line="240" w:lineRule="auto"/>
+        <w:contextualSpacing/>
+        <w:rPr>
+          <w:rFonts w:ascii="Times New Roman" w:hAnsi="Times New Roman" w:cs="Times New Roman"/>
+          <w:sz w:val="24"/>
+          <w:szCs w:val="24"/>
+        </w:rPr>
+      </w:pPr>
+      <w:r>
+        <w:rPr>
+          <w:rFonts w:ascii="Times New Roman" w:hAnsi="Times New Roman" w:cs="Times New Roman"/>
+          <w:noProof/>
+          <w:sz w:val="24"/>
+          <w:szCs w:val="24"/>
+          <w:lang w:bidi="bn-BD"/>
+        </w:rPr>
+        <w:drawing>
+          <wp:inline distT="0" distB="0" distL="0" distR="0" wp14:anchorId="009D1F9F" wp14:editId="7DB5F0BA">
+            <wp:extent cx="6646545" cy="3387255"/>
+            <wp:effectExtent l="0" t="0" r="1905" b="3810"/>
+            <wp:docPr id="5" name="Picture 5"/>
+            <wp:cNvGraphicFramePr>
+              <a:graphicFrameLocks xmlns:a="http://schemas.openxmlformats.org/drawingml/2006/main" noChangeAspect="1"/>
+            </wp:cNvGraphicFramePr>
+            <a:graphic xmlns:a="http://schemas.openxmlformats.org/drawingml/2006/main">
+              <a:graphicData uri="http://schemas.openxmlformats.org/drawingml/2006/picture">
+                <pic:pic xmlns:pic="http://schemas.openxmlformats.org/drawingml/2006/picture">
+                  <pic:nvPicPr>
+                    <pic:cNvPr id="5" name="Teacher Section.png"/>
+                    <pic:cNvPicPr/>
+                  </pic:nvPicPr>
+                  <pic:blipFill>
+                    <a:blip r:embed="rId13">
+                      <a:extLst>
+                        <a:ext uri="{28A0092B-C50C-407E-A947-70E740481C1C}">
+                          <a14:useLocalDpi xmlns:a14="http://schemas.microsoft.com/office/drawing/2010/main" val="0"/>
+                        </a:ext>
+                      </a:extLst>
+                    </a:blip>
+                    <a:stretch>
+                      <a:fillRect/>
+                    </a:stretch>
+                  </pic:blipFill>
+                  <pic:spPr>
+                    <a:xfrm>
+                      <a:off x="0" y="0"/>
+                      <a:ext cx="6656427" cy="3392291"/>
+                    </a:xfrm>
+                    <a:prstGeom prst="rect">
+                      <a:avLst/>
+                    </a:prstGeom>
+                  </pic:spPr>
+                </pic:pic>
+              </a:graphicData>
+            </a:graphic>
+          </wp:inline>
+        </w:drawing>
+      </w:r>
     </w:p>
     <w:p>
       <w:pPr>
@@ -2382,17 +2683,14 @@
           <w:szCs w:val="24"/>
         </w:rPr>
       </w:pPr>
-    </w:p>
-    <w:p>
-      <w:pPr>
-        <w:spacing w:after="0" w:line="240" w:lineRule="auto"/>
-        <w:contextualSpacing/>
+      <w:r>
         <w:rPr>
           <w:rFonts w:ascii="Times New Roman" w:hAnsi="Times New Roman" w:cs="Times New Roman"/>
           <w:sz w:val="28"/>
           <w:szCs w:val="24"/>
         </w:rPr>
-      </w:pPr>
+        <w:t>View Section: Teacher can view his assigned sections</w:t>
+      </w:r>
     </w:p>
     <w:p>
       <w:pPr>
@@ -2415,12 +2713,23 @@
           <w:szCs w:val="24"/>
         </w:rPr>
       </w:pPr>
-      <w:r>
+    </w:p>
+    <w:p>
+      <w:pPr>
+        <w:spacing w:after="0" w:line="240" w:lineRule="auto"/>
+        <w:contextualSpacing/>
         <w:rPr>
           <w:rFonts w:ascii="Times New Roman" w:hAnsi="Times New Roman" w:cs="Times New Roman"/>
           <w:sz w:val="28"/>
           <w:szCs w:val="24"/>
         </w:rPr>
+      </w:pPr>
+      <w:r>
+        <w:rPr>
+          <w:rFonts w:ascii="Times New Roman" w:hAnsi="Times New Roman" w:cs="Times New Roman"/>
+          <w:sz w:val="28"/>
+          <w:szCs w:val="24"/>
+        </w:rPr>
         <w:t>Impact of this Project:</w:t>
       </w:r>
     </w:p>
@@ -2483,6 +2792,25 @@
           <w:szCs w:val="24"/>
         </w:rPr>
       </w:pPr>
+      <w:r>
+        <w:rPr>
+          <w:rFonts w:ascii="Times New Roman" w:hAnsi="Times New Roman" w:cs="Times New Roman"/>
+          <w:sz w:val="24"/>
+          <w:szCs w:val="24"/>
+        </w:rPr>
+        <w:t>#######################################</w:t>
+      </w:r>
+    </w:p>
+    <w:p>
+      <w:pPr>
+        <w:spacing w:after="0" w:line="240" w:lineRule="auto"/>
+        <w:contextualSpacing/>
+        <w:rPr>
+          <w:rFonts w:ascii="Times New Roman" w:hAnsi="Times New Roman" w:cs="Times New Roman"/>
+          <w:sz w:val="24"/>
+          <w:szCs w:val="24"/>
+        </w:rPr>
+      </w:pPr>
     </w:p>
     <w:p>
       <w:pPr>
@@ -2554,41 +2882,92 @@
     </w:p>
     <w:p>
       <w:pPr>
-        <w:spacing w:after="0" w:line="240" w:lineRule="auto"/>
-        <w:contextualSpacing/>
-        <w:rPr>
-          <w:rFonts w:ascii="Times New Roman" w:hAnsi="Times New Roman" w:cs="Times New Roman"/>
-          <w:sz w:val="24"/>
-          <w:szCs w:val="24"/>
-        </w:rPr>
-      </w:pPr>
-      <w:r>
-        <w:rPr>
-          <w:rFonts w:ascii="Times New Roman" w:hAnsi="Times New Roman" w:cs="Times New Roman"/>
-          <w:sz w:val="24"/>
-          <w:szCs w:val="24"/>
-        </w:rPr>
-        <w:t>(Maximum 8</w:t>
-      </w:r>
-      <w:r>
-        <w:rPr>
-          <w:rFonts w:ascii="Times New Roman" w:hAnsi="Times New Roman" w:cs="Times New Roman"/>
-          <w:sz w:val="24"/>
-          <w:szCs w:val="24"/>
-        </w:rPr>
-        <w:t>0 words)</w:t>
-      </w:r>
-    </w:p>
-    <w:p>
-      <w:pPr>
-        <w:spacing w:after="0" w:line="240" w:lineRule="auto"/>
-        <w:contextualSpacing/>
-        <w:rPr>
-          <w:rFonts w:ascii="Times New Roman" w:hAnsi="Times New Roman" w:cs="Times New Roman"/>
-          <w:sz w:val="24"/>
-          <w:szCs w:val="24"/>
-        </w:rPr>
-      </w:pPr>
+        <w:pStyle w:val="ListParagraph"/>
+        <w:numPr>
+          <w:ilvl w:val="0"/>
+          <w:numId w:val="11"/>
+        </w:numPr>
+        <w:spacing w:after="0" w:line="240" w:lineRule="auto"/>
+        <w:rPr>
+          <w:rFonts w:ascii="Times New Roman" w:hAnsi="Times New Roman" w:cs="Times New Roman"/>
+          <w:sz w:val="24"/>
+          <w:szCs w:val="24"/>
+        </w:rPr>
+      </w:pPr>
+      <w:r>
+        <w:rPr>
+          <w:rFonts w:ascii="Times New Roman" w:hAnsi="Times New Roman" w:cs="Times New Roman"/>
+          <w:sz w:val="24"/>
+          <w:szCs w:val="24"/>
+        </w:rPr>
+        <w:t>Deploy in online server</w:t>
+      </w:r>
+    </w:p>
+    <w:p>
+      <w:pPr>
+        <w:pStyle w:val="ListParagraph"/>
+        <w:numPr>
+          <w:ilvl w:val="0"/>
+          <w:numId w:val="11"/>
+        </w:numPr>
+        <w:spacing w:after="0" w:line="240" w:lineRule="auto"/>
+        <w:rPr>
+          <w:rFonts w:ascii="Times New Roman" w:hAnsi="Times New Roman" w:cs="Times New Roman"/>
+          <w:sz w:val="24"/>
+          <w:szCs w:val="24"/>
+        </w:rPr>
+      </w:pPr>
+      <w:r>
+        <w:rPr>
+          <w:rFonts w:ascii="Times New Roman" w:hAnsi="Times New Roman" w:cs="Times New Roman"/>
+          <w:sz w:val="24"/>
+          <w:szCs w:val="24"/>
+        </w:rPr>
+        <w:t>Add auto attendance</w:t>
+      </w:r>
+    </w:p>
+    <w:p>
+      <w:pPr>
+        <w:pStyle w:val="ListParagraph"/>
+        <w:numPr>
+          <w:ilvl w:val="0"/>
+          <w:numId w:val="11"/>
+        </w:numPr>
+        <w:spacing w:after="0" w:line="240" w:lineRule="auto"/>
+        <w:rPr>
+          <w:rFonts w:ascii="Times New Roman" w:hAnsi="Times New Roman" w:cs="Times New Roman"/>
+          <w:sz w:val="24"/>
+          <w:szCs w:val="24"/>
+        </w:rPr>
+      </w:pPr>
+      <w:r>
+        <w:rPr>
+          <w:rFonts w:ascii="Times New Roman" w:hAnsi="Times New Roman" w:cs="Times New Roman"/>
+          <w:sz w:val="24"/>
+          <w:szCs w:val="24"/>
+        </w:rPr>
+        <w:t>Online payment system</w:t>
+      </w:r>
+    </w:p>
+    <w:p>
+      <w:pPr>
+        <w:pStyle w:val="ListParagraph"/>
+        <w:spacing w:after="0" w:line="240" w:lineRule="auto"/>
+        <w:ind w:left="1440"/>
+        <w:rPr>
+          <w:rFonts w:ascii="Times New Roman" w:hAnsi="Times New Roman" w:cs="Times New Roman"/>
+          <w:sz w:val="24"/>
+          <w:szCs w:val="24"/>
+        </w:rPr>
+      </w:pPr>
+      <w:r>
+        <w:rPr>
+          <w:rFonts w:ascii="Times New Roman" w:hAnsi="Times New Roman" w:cs="Times New Roman"/>
+          <w:sz w:val="24"/>
+          <w:szCs w:val="24"/>
+        </w:rPr>
+        <w:t xml:space="preserve"> </w:t>
+      </w:r>
     </w:p>
     <w:p>
       <w:pPr>
@@ -3418,8 +3797,8 @@
       </w:pPr>
     </w:p>
     <w:sectPr>
-      <w:headerReference w:type="default" r:id="rId9"/>
-      <w:footerReference w:type="default" r:id="rId10"/>
+      <w:headerReference w:type="default" r:id="rId14"/>
+      <w:footerReference w:type="default" r:id="rId15"/>
       <w:pgSz w:w="11907" w:h="16839" w:code="9"/>
       <w:pgMar w:top="990" w:right="720" w:bottom="990" w:left="720" w:header="720" w:footer="0" w:gutter="0"/>
       <w:pgNumType w:start="0"/>
@@ -4671,6 +5050,95 @@
       </w:rPr>
     </w:lvl>
   </w:abstractNum>
+  <w:abstractNum w:abstractNumId="10" w15:restartNumberingAfterBreak="0">
+    <w:nsid w:val="750759B2"/>
+    <w:multiLevelType w:val="hybridMultilevel"/>
+    <w:tmpl w:val="A5BE1722"/>
+    <w:lvl w:ilvl="0" w:tplc="01624BFE">
+      <w:start w:val="1"/>
+      <w:numFmt w:val="lowerRoman"/>
+      <w:lvlText w:val="%1)"/>
+      <w:lvlJc w:val="left"/>
+      <w:pPr>
+        <w:ind w:left="1440" w:hanging="720"/>
+      </w:pPr>
+      <w:rPr>
+        <w:rFonts w:hint="default"/>
+      </w:rPr>
+    </w:lvl>
+    <w:lvl w:ilvl="1" w:tplc="04090019" w:tentative="1">
+      <w:start w:val="1"/>
+      <w:numFmt w:val="lowerLetter"/>
+      <w:lvlText w:val="%2."/>
+      <w:lvlJc w:val="left"/>
+      <w:pPr>
+        <w:ind w:left="1800" w:hanging="360"/>
+      </w:pPr>
+    </w:lvl>
+    <w:lvl w:ilvl="2" w:tplc="0409001B" w:tentative="1">
+      <w:start w:val="1"/>
+      <w:numFmt w:val="lowerRoman"/>
+      <w:lvlText w:val="%3."/>
+      <w:lvlJc w:val="right"/>
+      <w:pPr>
+        <w:ind w:left="2520" w:hanging="180"/>
+      </w:pPr>
+    </w:lvl>
+    <w:lvl w:ilvl="3" w:tplc="0409000F" w:tentative="1">
+      <w:start w:val="1"/>
+      <w:numFmt w:val="decimal"/>
+      <w:lvlText w:val="%4."/>
+      <w:lvlJc w:val="left"/>
+      <w:pPr>
+        <w:ind w:left="3240" w:hanging="360"/>
+      </w:pPr>
+    </w:lvl>
+    <w:lvl w:ilvl="4" w:tplc="04090019" w:tentative="1">
+      <w:start w:val="1"/>
+      <w:numFmt w:val="lowerLetter"/>
+      <w:lvlText w:val="%5."/>
+      <w:lvlJc w:val="left"/>
+      <w:pPr>
+        <w:ind w:left="3960" w:hanging="360"/>
+      </w:pPr>
+    </w:lvl>
+    <w:lvl w:ilvl="5" w:tplc="0409001B" w:tentative="1">
+      <w:start w:val="1"/>
+      <w:numFmt w:val="lowerRoman"/>
+      <w:lvlText w:val="%6."/>
+      <w:lvlJc w:val="right"/>
+      <w:pPr>
+        <w:ind w:left="4680" w:hanging="180"/>
+      </w:pPr>
+    </w:lvl>
+    <w:lvl w:ilvl="6" w:tplc="0409000F" w:tentative="1">
+      <w:start w:val="1"/>
+      <w:numFmt w:val="decimal"/>
+      <w:lvlText w:val="%7."/>
+      <w:lvlJc w:val="left"/>
+      <w:pPr>
+        <w:ind w:left="5400" w:hanging="360"/>
+      </w:pPr>
+    </w:lvl>
+    <w:lvl w:ilvl="7" w:tplc="04090019" w:tentative="1">
+      <w:start w:val="1"/>
+      <w:numFmt w:val="lowerLetter"/>
+      <w:lvlText w:val="%8."/>
+      <w:lvlJc w:val="left"/>
+      <w:pPr>
+        <w:ind w:left="6120" w:hanging="360"/>
+      </w:pPr>
+    </w:lvl>
+    <w:lvl w:ilvl="8" w:tplc="0409001B" w:tentative="1">
+      <w:start w:val="1"/>
+      <w:numFmt w:val="lowerRoman"/>
+      <w:lvlText w:val="%9."/>
+      <w:lvlJc w:val="right"/>
+      <w:pPr>
+        <w:ind w:left="6840" w:hanging="180"/>
+      </w:pPr>
+    </w:lvl>
+  </w:abstractNum>
   <w:num w:numId="1">
     <w:abstractNumId w:val="9"/>
   </w:num>
@@ -4700,6 +5168,9 @@
   </w:num>
   <w:num w:numId="10">
     <w:abstractNumId w:val="1"/>
+  </w:num>
+  <w:num w:numId="11">
+    <w:abstractNumId w:val="10"/>
   </w:num>
 </w:numbering>
 </file>
@@ -5362,6 +5833,17 @@
       </w:tcPr>
     </w:tblStylePr>
   </w:style>
+  <w:style w:type="character" w:styleId="Hyperlink">
+    <w:name w:val="Hyperlink"/>
+    <w:basedOn w:val="DefaultParagraphFont"/>
+    <w:uiPriority w:val="99"/>
+    <w:unhideWhenUsed/>
+    <w:rsid w:val="00C7194E"/>
+    <w:rPr>
+      <w:color w:val="0563C1" w:themeColor="hyperlink"/>
+      <w:u w:val="single"/>
+    </w:rPr>
+  </w:style>
 </w:styles>
 </file>
 

</xml_diff>

<commit_message>
Intro and importance added
</commit_message>
<xml_diff>
--- a/Project info/Project Summary Report Format_co1_co2.docx
+++ b/Project info/Project Summary Report Format_co1_co2.docx
@@ -1,6 +1,6 @@
 
 <file path=word/document.xml><?xml version="1.0" encoding="utf-8"?>
-<w:document xmlns:wpc="http://schemas.microsoft.com/office/word/2010/wordprocessingCanvas" xmlns:cx="http://schemas.microsoft.com/office/drawing/2014/chartex" xmlns:cx1="http://schemas.microsoft.com/office/drawing/2015/9/8/chartex" xmlns:mc="http://schemas.openxmlformats.org/markup-compatibility/2006" xmlns:o="urn:schemas-microsoft-com:office:office" xmlns:r="http://schemas.openxmlformats.org/officeDocument/2006/relationships" xmlns:m="http://schemas.openxmlformats.org/officeDocument/2006/math" xmlns:v="urn:schemas-microsoft-com:vml" xmlns:wp14="http://schemas.microsoft.com/office/word/2010/wordprocessingDrawing" xmlns:wp="http://schemas.openxmlformats.org/drawingml/2006/wordprocessingDrawing" xmlns:w10="urn:schemas-microsoft-com:office:word" xmlns:w="http://schemas.openxmlformats.org/wordprocessingml/2006/main" xmlns:w14="http://schemas.microsoft.com/office/word/2010/wordml" xmlns:w15="http://schemas.microsoft.com/office/word/2012/wordml" xmlns:w16se="http://schemas.microsoft.com/office/word/2015/wordml/symex" xmlns:wpg="http://schemas.microsoft.com/office/word/2010/wordprocessingGroup" xmlns:wpi="http://schemas.microsoft.com/office/word/2010/wordprocessingInk" xmlns:wne="http://schemas.microsoft.com/office/word/2006/wordml" xmlns:wps="http://schemas.microsoft.com/office/word/2010/wordprocessingShape" mc:Ignorable="w14 w15 w16se wp14">
+<w:document xmlns:wpc="http://schemas.microsoft.com/office/word/2010/wordprocessingCanvas" xmlns:mc="http://schemas.openxmlformats.org/markup-compatibility/2006" xmlns:o="urn:schemas-microsoft-com:office:office" xmlns:r="http://schemas.openxmlformats.org/officeDocument/2006/relationships" xmlns:m="http://schemas.openxmlformats.org/officeDocument/2006/math" xmlns:v="urn:schemas-microsoft-com:vml" xmlns:wp14="http://schemas.microsoft.com/office/word/2010/wordprocessingDrawing" xmlns:wp="http://schemas.openxmlformats.org/drawingml/2006/wordprocessingDrawing" xmlns:w10="urn:schemas-microsoft-com:office:word" xmlns:w="http://schemas.openxmlformats.org/wordprocessingml/2006/main" xmlns:w14="http://schemas.microsoft.com/office/word/2010/wordml" xmlns:w15="http://schemas.microsoft.com/office/word/2012/wordml" xmlns:wpg="http://schemas.microsoft.com/office/word/2010/wordprocessingGroup" xmlns:wpi="http://schemas.microsoft.com/office/word/2010/wordprocessingInk" xmlns:wne="http://schemas.microsoft.com/office/word/2006/wordml" xmlns:wps="http://schemas.microsoft.com/office/word/2010/wordprocessingShape" mc:Ignorable="w14 w15 wp14">
   <w:body>
     <w:sdt>
       <w:sdtPr>
@@ -40,7 +40,7 @@
               <w:noProof/>
               <w:sz w:val="24"/>
               <w:szCs w:val="24"/>
-              <w:lang w:bidi="bn-BD"/>
+              <w:lang w:eastAsia="ja-JP"/>
             </w:rPr>
             <w:drawing>
               <wp:inline distT="0" distB="0" distL="0" distR="0" wp14:anchorId="0C58B8CB" wp14:editId="0C58B8CC">
@@ -902,19 +902,108 @@
         <w:contextualSpacing/>
         <w:rPr>
           <w:rFonts w:ascii="Times New Roman" w:hAnsi="Times New Roman" w:cs="Times New Roman"/>
-          <w:i/>
-          <w:sz w:val="28"/>
-          <w:szCs w:val="24"/>
-        </w:rPr>
-      </w:pPr>
-      <w:r>
-        <w:rPr>
-          <w:rFonts w:ascii="Times New Roman" w:hAnsi="Times New Roman" w:cs="Times New Roman"/>
-          <w:i/>
-          <w:sz w:val="28"/>
-          <w:szCs w:val="24"/>
-        </w:rPr>
-        <w:t>#########################################</w:t>
+          <w:sz w:val="28"/>
+          <w:szCs w:val="24"/>
+        </w:rPr>
+      </w:pPr>
+    </w:p>
+    <w:p>
+      <w:pPr>
+        <w:spacing w:after="0" w:line="240" w:lineRule="auto"/>
+        <w:contextualSpacing/>
+        <w:rPr>
+          <w:rFonts w:ascii="Times New Roman" w:hAnsi="Times New Roman" w:cs="Times New Roman"/>
+          <w:sz w:val="28"/>
+          <w:szCs w:val="24"/>
+        </w:rPr>
+      </w:pPr>
+      <w:bookmarkStart w:id="0" w:name="_GoBack"/>
+      <w:bookmarkEnd w:id="0"/>
+      <w:r>
+        <w:rPr>
+          <w:rFonts w:ascii="Times New Roman" w:hAnsi="Times New Roman" w:cs="Times New Roman"/>
+          <w:sz w:val="28"/>
+          <w:szCs w:val="24"/>
+        </w:rPr>
+        <w:t xml:space="preserve">The project is being done </w:t>
+      </w:r>
+      <w:r>
+        <w:rPr>
+          <w:rFonts w:ascii="Times New Roman" w:hAnsi="Times New Roman" w:cs="Times New Roman"/>
+          <w:sz w:val="28"/>
+          <w:szCs w:val="24"/>
+        </w:rPr>
+        <w:t>for the purpose of having first</w:t>
+      </w:r>
+      <w:r>
+        <w:rPr>
+          <w:rFonts w:ascii="Times New Roman" w:hAnsi="Times New Roman" w:cs="Times New Roman"/>
+          <w:sz w:val="28"/>
+          <w:szCs w:val="24"/>
+        </w:rPr>
+        <w:t>hand experience of creating and designing a website or web application through various languages. After the project has been completed all the participating members should have basic knowledge</w:t>
+      </w:r>
+      <w:r>
+        <w:rPr>
+          <w:rFonts w:ascii="Times New Roman" w:hAnsi="Times New Roman" w:cs="Times New Roman"/>
+          <w:sz w:val="28"/>
+          <w:szCs w:val="24"/>
+        </w:rPr>
+        <w:t xml:space="preserve"> </w:t>
+      </w:r>
+      <w:proofErr w:type="gramStart"/>
+      <w:r>
+        <w:rPr>
+          <w:rFonts w:ascii="Times New Roman" w:hAnsi="Times New Roman" w:cs="Times New Roman"/>
+          <w:sz w:val="28"/>
+          <w:szCs w:val="24"/>
+        </w:rPr>
+        <w:t>of  how</w:t>
+      </w:r>
+      <w:proofErr w:type="gramEnd"/>
+      <w:r>
+        <w:rPr>
+          <w:rFonts w:ascii="Times New Roman" w:hAnsi="Times New Roman" w:cs="Times New Roman"/>
+          <w:sz w:val="28"/>
+          <w:szCs w:val="24"/>
+        </w:rPr>
+        <w:t xml:space="preserve"> a website or web application system is designed and maintained. The entire process should also give the ample </w:t>
+      </w:r>
+      <w:proofErr w:type="gramStart"/>
+      <w:r>
+        <w:rPr>
+          <w:rFonts w:ascii="Times New Roman" w:hAnsi="Times New Roman" w:cs="Times New Roman"/>
+          <w:sz w:val="28"/>
+          <w:szCs w:val="24"/>
+        </w:rPr>
+        <w:t>opportunity  learn</w:t>
+      </w:r>
+      <w:proofErr w:type="gramEnd"/>
+      <w:r>
+        <w:rPr>
+          <w:rFonts w:ascii="Times New Roman" w:hAnsi="Times New Roman" w:cs="Times New Roman"/>
+          <w:sz w:val="28"/>
+          <w:szCs w:val="24"/>
+        </w:rPr>
+        <w:t xml:space="preserve"> how to integrate </w:t>
+      </w:r>
+      <w:proofErr w:type="spellStart"/>
+      <w:r>
+        <w:rPr>
+          <w:rFonts w:ascii="Times New Roman" w:hAnsi="Times New Roman" w:cs="Times New Roman"/>
+          <w:sz w:val="28"/>
+          <w:szCs w:val="24"/>
+        </w:rPr>
+        <w:t>each others</w:t>
+      </w:r>
+      <w:proofErr w:type="spellEnd"/>
+      <w:r>
+        <w:rPr>
+          <w:rFonts w:ascii="Times New Roman" w:hAnsi="Times New Roman" w:cs="Times New Roman"/>
+          <w:sz w:val="28"/>
+          <w:szCs w:val="24"/>
+        </w:rPr>
+        <w:t xml:space="preserve"> code in systematic manner.</w:t>
       </w:r>
     </w:p>
     <w:p>
@@ -1626,6 +1715,7 @@
         <w:rPr>
           <w:rFonts w:ascii="Cambria" w:hAnsi="Cambria"/>
         </w:rPr>
+        <w:lastRenderedPageBreak/>
         <w:t>View Student Profile</w:t>
       </w:r>
     </w:p>
@@ -1700,7 +1790,6 @@
           <w:sz w:val="24"/>
           <w:szCs w:val="24"/>
         </w:rPr>
-        <w:lastRenderedPageBreak/>
         <w:t xml:space="preserve">In this project the </w:t>
       </w:r>
       <w:r>
@@ -1878,7 +1967,7 @@
           <w:noProof/>
           <w:sz w:val="24"/>
           <w:szCs w:val="24"/>
-          <w:lang w:bidi="bn-BD"/>
+          <w:lang w:eastAsia="ja-JP"/>
         </w:rPr>
         <w:drawing>
           <wp:inline distT="0" distB="0" distL="0" distR="0" wp14:anchorId="315BF919" wp14:editId="3B7BFDEA">
@@ -2016,7 +2105,6 @@
           <w:sz w:val="24"/>
           <w:szCs w:val="24"/>
         </w:rPr>
-        <w:lastRenderedPageBreak/>
         <w:t>Tools Used:</w:t>
       </w:r>
     </w:p>
@@ -2345,7 +2433,7 @@
           <w:noProof/>
           <w:sz w:val="24"/>
           <w:szCs w:val="24"/>
-          <w:lang w:bidi="bn-BD"/>
+          <w:lang w:eastAsia="ja-JP"/>
         </w:rPr>
         <w:drawing>
           <wp:anchor distT="0" distB="0" distL="114300" distR="114300" simplePos="0" relativeHeight="251658240" behindDoc="0" locked="0" layoutInCell="1" allowOverlap="1" wp14:anchorId="67795189" wp14:editId="3A55DCB9">
@@ -2434,8 +2522,9 @@
           <w:noProof/>
           <w:sz w:val="24"/>
           <w:szCs w:val="24"/>
-          <w:lang w:bidi="bn-BD"/>
-        </w:rPr>
+          <w:lang w:eastAsia="ja-JP"/>
+        </w:rPr>
+        <w:lastRenderedPageBreak/>
         <w:drawing>
           <wp:inline distT="0" distB="0" distL="0" distR="0" wp14:anchorId="6B8E0DD5" wp14:editId="515578F1">
             <wp:extent cx="5367130" cy="2909570"/>
@@ -2514,9 +2603,8 @@
           <w:noProof/>
           <w:sz w:val="24"/>
           <w:szCs w:val="24"/>
-          <w:lang w:bidi="bn-BD"/>
-        </w:rPr>
-        <w:lastRenderedPageBreak/>
+          <w:lang w:eastAsia="ja-JP"/>
+        </w:rPr>
         <w:drawing>
           <wp:inline distT="0" distB="0" distL="0" distR="0" wp14:anchorId="565CA864" wp14:editId="6A1D0C7D">
             <wp:extent cx="6731635" cy="3220279"/>
@@ -2617,8 +2705,9 @@
           <w:noProof/>
           <w:sz w:val="24"/>
           <w:szCs w:val="24"/>
-          <w:lang w:bidi="bn-BD"/>
-        </w:rPr>
+          <w:lang w:eastAsia="ja-JP"/>
+        </w:rPr>
+        <w:lastRenderedPageBreak/>
         <w:drawing>
           <wp:inline distT="0" distB="0" distL="0" distR="0" wp14:anchorId="009D1F9F" wp14:editId="7DB5F0BA">
             <wp:extent cx="6646545" cy="3387255"/>
@@ -2763,9 +2852,8 @@
           <w:noProof/>
           <w:sz w:val="28"/>
           <w:szCs w:val="24"/>
-          <w:lang w:bidi="bn-BD"/>
-        </w:rPr>
-        <w:lastRenderedPageBreak/>
+          <w:lang w:eastAsia="ja-JP"/>
+        </w:rPr>
         <w:drawing>
           <wp:inline distT="0" distB="0" distL="0" distR="0" wp14:anchorId="61D3B7C8" wp14:editId="1A864D66">
             <wp:extent cx="6646545" cy="2846567"/>
@@ -2871,8 +2959,9 @@
           <w:noProof/>
           <w:sz w:val="28"/>
           <w:szCs w:val="24"/>
-          <w:lang w:bidi="bn-BD"/>
-        </w:rPr>
+          <w:lang w:eastAsia="ja-JP"/>
+        </w:rPr>
+        <w:lastRenderedPageBreak/>
         <w:drawing>
           <wp:inline distT="0" distB="0" distL="0" distR="0" wp14:anchorId="79EF6059" wp14:editId="16E7172A">
             <wp:extent cx="6646545" cy="3210560"/>
@@ -2934,8 +3023,6 @@
         </w:rPr>
         <w:t>Add Admin: admin can register new Admin.</w:t>
       </w:r>
-      <w:bookmarkStart w:id="0" w:name="_GoBack"/>
-      <w:bookmarkEnd w:id="0"/>
     </w:p>
     <w:p>
       <w:pPr>
@@ -3087,46 +3174,27 @@
           <w:sz w:val="24"/>
           <w:szCs w:val="24"/>
         </w:rPr>
-        <w:lastRenderedPageBreak/>
-        <w:t>#######################################</w:t>
-      </w:r>
-    </w:p>
-    <w:p>
-      <w:pPr>
-        <w:spacing w:after="0" w:line="240" w:lineRule="auto"/>
-        <w:contextualSpacing/>
-        <w:rPr>
-          <w:rFonts w:ascii="Times New Roman" w:hAnsi="Times New Roman" w:cs="Times New Roman"/>
-          <w:sz w:val="24"/>
-          <w:szCs w:val="24"/>
-        </w:rPr>
-      </w:pPr>
-    </w:p>
-    <w:p>
-      <w:pPr>
-        <w:spacing w:after="0" w:line="240" w:lineRule="auto"/>
-        <w:contextualSpacing/>
-        <w:rPr>
-          <w:rFonts w:ascii="Times New Roman" w:hAnsi="Times New Roman" w:cs="Times New Roman"/>
-          <w:sz w:val="24"/>
-          <w:szCs w:val="24"/>
-        </w:rPr>
-      </w:pPr>
-      <w:r>
-        <w:rPr>
-          <w:rFonts w:ascii="Times New Roman" w:hAnsi="Times New Roman" w:cs="Times New Roman"/>
-          <w:sz w:val="24"/>
-          <w:szCs w:val="24"/>
-        </w:rPr>
-        <w:t>(Maximum 8</w:t>
-      </w:r>
-      <w:r>
-        <w:rPr>
-          <w:rFonts w:ascii="Times New Roman" w:hAnsi="Times New Roman" w:cs="Times New Roman"/>
-          <w:sz w:val="24"/>
-          <w:szCs w:val="24"/>
-        </w:rPr>
-        <w:t>0 words)</w:t>
+        <w:t xml:space="preserve">In recent times the world has started shifting all of </w:t>
+      </w:r>
+      <w:proofErr w:type="spellStart"/>
+      <w:proofErr w:type="gramStart"/>
+      <w:r>
+        <w:rPr>
+          <w:rFonts w:ascii="Times New Roman" w:hAnsi="Times New Roman" w:cs="Times New Roman"/>
+          <w:sz w:val="24"/>
+          <w:szCs w:val="24"/>
+        </w:rPr>
+        <w:t>it’s</w:t>
+      </w:r>
+      <w:proofErr w:type="spellEnd"/>
+      <w:proofErr w:type="gramEnd"/>
+      <w:r>
+        <w:rPr>
+          <w:rFonts w:ascii="Times New Roman" w:hAnsi="Times New Roman" w:cs="Times New Roman"/>
+          <w:sz w:val="24"/>
+          <w:szCs w:val="24"/>
+        </w:rPr>
+        <w:t xml:space="preserve"> necessary work online. Those who have not shifted yet have fallen behind to their competitors as moving your business or work online means wider reach and mobility for the users. In modern society everything has become tech based. Almost every important task is done through computers. Which is why there is a definite need for an online system in universities as there is a constant need for direct communication between faculties, students and the university administration. By using an online system students can view their important notices from any place at any time as well as access their study materials. This is also beneficial for the teachers as they can update their tasks whenever necessary and view or upload student grades.</w:t>
       </w:r>
     </w:p>
     <w:p>
@@ -4101,7 +4169,7 @@
 </file>
 
 <file path=word/endnotes.xml><?xml version="1.0" encoding="utf-8"?>
-<w:endnotes xmlns:wpc="http://schemas.microsoft.com/office/word/2010/wordprocessingCanvas" xmlns:cx="http://schemas.microsoft.com/office/drawing/2014/chartex" xmlns:cx1="http://schemas.microsoft.com/office/drawing/2015/9/8/chartex" xmlns:mc="http://schemas.openxmlformats.org/markup-compatibility/2006" xmlns:o="urn:schemas-microsoft-com:office:office" xmlns:r="http://schemas.openxmlformats.org/officeDocument/2006/relationships" xmlns:m="http://schemas.openxmlformats.org/officeDocument/2006/math" xmlns:v="urn:schemas-microsoft-com:vml" xmlns:wp14="http://schemas.microsoft.com/office/word/2010/wordprocessingDrawing" xmlns:wp="http://schemas.openxmlformats.org/drawingml/2006/wordprocessingDrawing" xmlns:w10="urn:schemas-microsoft-com:office:word" xmlns:w="http://schemas.openxmlformats.org/wordprocessingml/2006/main" xmlns:w14="http://schemas.microsoft.com/office/word/2010/wordml" xmlns:w15="http://schemas.microsoft.com/office/word/2012/wordml" xmlns:w16se="http://schemas.microsoft.com/office/word/2015/wordml/symex" xmlns:wpg="http://schemas.microsoft.com/office/word/2010/wordprocessingGroup" xmlns:wpi="http://schemas.microsoft.com/office/word/2010/wordprocessingInk" xmlns:wne="http://schemas.microsoft.com/office/word/2006/wordml" xmlns:wps="http://schemas.microsoft.com/office/word/2010/wordprocessingShape" mc:Ignorable="w14 w15 w16se wp14">
+<w:endnotes xmlns:wpc="http://schemas.microsoft.com/office/word/2010/wordprocessingCanvas" xmlns:mc="http://schemas.openxmlformats.org/markup-compatibility/2006" xmlns:o="urn:schemas-microsoft-com:office:office" xmlns:r="http://schemas.openxmlformats.org/officeDocument/2006/relationships" xmlns:m="http://schemas.openxmlformats.org/officeDocument/2006/math" xmlns:v="urn:schemas-microsoft-com:vml" xmlns:wp14="http://schemas.microsoft.com/office/word/2010/wordprocessingDrawing" xmlns:wp="http://schemas.openxmlformats.org/drawingml/2006/wordprocessingDrawing" xmlns:w10="urn:schemas-microsoft-com:office:word" xmlns:w="http://schemas.openxmlformats.org/wordprocessingml/2006/main" xmlns:w14="http://schemas.microsoft.com/office/word/2010/wordml" xmlns:w15="http://schemas.microsoft.com/office/word/2012/wordml" xmlns:wpg="http://schemas.microsoft.com/office/word/2010/wordprocessingGroup" xmlns:wpi="http://schemas.microsoft.com/office/word/2010/wordprocessingInk" xmlns:wne="http://schemas.microsoft.com/office/word/2006/wordml" xmlns:wps="http://schemas.microsoft.com/office/word/2010/wordprocessingShape" mc:Ignorable="w14 w15 wp14">
   <w:endnote w:type="separator" w:id="-1">
     <w:p>
       <w:pPr>
@@ -4126,7 +4194,7 @@
 </file>
 
 <file path=word/footer1.xml><?xml version="1.0" encoding="utf-8"?>
-<w:ftr xmlns:wpc="http://schemas.microsoft.com/office/word/2010/wordprocessingCanvas" xmlns:cx="http://schemas.microsoft.com/office/drawing/2014/chartex" xmlns:cx1="http://schemas.microsoft.com/office/drawing/2015/9/8/chartex" xmlns:mc="http://schemas.openxmlformats.org/markup-compatibility/2006" xmlns:o="urn:schemas-microsoft-com:office:office" xmlns:r="http://schemas.openxmlformats.org/officeDocument/2006/relationships" xmlns:m="http://schemas.openxmlformats.org/officeDocument/2006/math" xmlns:v="urn:schemas-microsoft-com:vml" xmlns:wp14="http://schemas.microsoft.com/office/word/2010/wordprocessingDrawing" xmlns:wp="http://schemas.openxmlformats.org/drawingml/2006/wordprocessingDrawing" xmlns:w10="urn:schemas-microsoft-com:office:word" xmlns:w="http://schemas.openxmlformats.org/wordprocessingml/2006/main" xmlns:w14="http://schemas.microsoft.com/office/word/2010/wordml" xmlns:w15="http://schemas.microsoft.com/office/word/2012/wordml" xmlns:w16se="http://schemas.microsoft.com/office/word/2015/wordml/symex" xmlns:wpg="http://schemas.microsoft.com/office/word/2010/wordprocessingGroup" xmlns:wpi="http://schemas.microsoft.com/office/word/2010/wordprocessingInk" xmlns:wne="http://schemas.microsoft.com/office/word/2006/wordml" xmlns:wps="http://schemas.microsoft.com/office/word/2010/wordprocessingShape" mc:Ignorable="w14 w15 w16se wp14">
+<w:ftr xmlns:wpc="http://schemas.microsoft.com/office/word/2010/wordprocessingCanvas" xmlns:mc="http://schemas.openxmlformats.org/markup-compatibility/2006" xmlns:o="urn:schemas-microsoft-com:office:office" xmlns:r="http://schemas.openxmlformats.org/officeDocument/2006/relationships" xmlns:m="http://schemas.openxmlformats.org/officeDocument/2006/math" xmlns:v="urn:schemas-microsoft-com:vml" xmlns:wp14="http://schemas.microsoft.com/office/word/2010/wordprocessingDrawing" xmlns:wp="http://schemas.openxmlformats.org/drawingml/2006/wordprocessingDrawing" xmlns:w10="urn:schemas-microsoft-com:office:word" xmlns:w="http://schemas.openxmlformats.org/wordprocessingml/2006/main" xmlns:w14="http://schemas.microsoft.com/office/word/2010/wordml" xmlns:w15="http://schemas.microsoft.com/office/word/2012/wordml" xmlns:wpg="http://schemas.microsoft.com/office/word/2010/wordprocessingGroup" xmlns:wpi="http://schemas.microsoft.com/office/word/2010/wordprocessingInk" xmlns:wne="http://schemas.microsoft.com/office/word/2006/wordml" xmlns:wps="http://schemas.microsoft.com/office/word/2010/wordprocessingShape" mc:Ignorable="w14 w15 wp14">
   <w:p>
     <w:pPr>
       <w:pStyle w:val="Footer"/>
@@ -4207,7 +4275,7 @@
               <w:b/>
               <w:bCs/>
               <w:noProof/>
-              <w:lang w:bidi="bn-BD"/>
+              <w:lang w:eastAsia="ja-JP"/>
             </w:rPr>
             <w:drawing>
               <wp:inline distT="0" distB="0" distL="0" distR="0" wp14:anchorId="0C58B8D9" wp14:editId="0C58B8DA">
@@ -4299,7 +4367,7 @@
 </file>
 
 <file path=word/footnotes.xml><?xml version="1.0" encoding="utf-8"?>
-<w:footnotes xmlns:wpc="http://schemas.microsoft.com/office/word/2010/wordprocessingCanvas" xmlns:cx="http://schemas.microsoft.com/office/drawing/2014/chartex" xmlns:cx1="http://schemas.microsoft.com/office/drawing/2015/9/8/chartex" xmlns:mc="http://schemas.openxmlformats.org/markup-compatibility/2006" xmlns:o="urn:schemas-microsoft-com:office:office" xmlns:r="http://schemas.openxmlformats.org/officeDocument/2006/relationships" xmlns:m="http://schemas.openxmlformats.org/officeDocument/2006/math" xmlns:v="urn:schemas-microsoft-com:vml" xmlns:wp14="http://schemas.microsoft.com/office/word/2010/wordprocessingDrawing" xmlns:wp="http://schemas.openxmlformats.org/drawingml/2006/wordprocessingDrawing" xmlns:w10="urn:schemas-microsoft-com:office:word" xmlns:w="http://schemas.openxmlformats.org/wordprocessingml/2006/main" xmlns:w14="http://schemas.microsoft.com/office/word/2010/wordml" xmlns:w15="http://schemas.microsoft.com/office/word/2012/wordml" xmlns:w16se="http://schemas.microsoft.com/office/word/2015/wordml/symex" xmlns:wpg="http://schemas.microsoft.com/office/word/2010/wordprocessingGroup" xmlns:wpi="http://schemas.microsoft.com/office/word/2010/wordprocessingInk" xmlns:wne="http://schemas.microsoft.com/office/word/2006/wordml" xmlns:wps="http://schemas.microsoft.com/office/word/2010/wordprocessingShape" mc:Ignorable="w14 w15 w16se wp14">
+<w:footnotes xmlns:wpc="http://schemas.microsoft.com/office/word/2010/wordprocessingCanvas" xmlns:mc="http://schemas.openxmlformats.org/markup-compatibility/2006" xmlns:o="urn:schemas-microsoft-com:office:office" xmlns:r="http://schemas.openxmlformats.org/officeDocument/2006/relationships" xmlns:m="http://schemas.openxmlformats.org/officeDocument/2006/math" xmlns:v="urn:schemas-microsoft-com:vml" xmlns:wp14="http://schemas.microsoft.com/office/word/2010/wordprocessingDrawing" xmlns:wp="http://schemas.openxmlformats.org/drawingml/2006/wordprocessingDrawing" xmlns:w10="urn:schemas-microsoft-com:office:word" xmlns:w="http://schemas.openxmlformats.org/wordprocessingml/2006/main" xmlns:w14="http://schemas.microsoft.com/office/word/2010/wordml" xmlns:w15="http://schemas.microsoft.com/office/word/2012/wordml" xmlns:wpg="http://schemas.microsoft.com/office/word/2010/wordprocessingGroup" xmlns:wpi="http://schemas.microsoft.com/office/word/2010/wordprocessingInk" xmlns:wne="http://schemas.microsoft.com/office/word/2006/wordml" xmlns:wps="http://schemas.microsoft.com/office/word/2010/wordprocessingShape" mc:Ignorable="w14 w15 wp14">
   <w:footnote w:type="separator" w:id="-1">
     <w:p>
       <w:pPr>
@@ -4324,7 +4392,7 @@
 </file>
 
 <file path=word/header1.xml><?xml version="1.0" encoding="utf-8"?>
-<w:hdr xmlns:wpc="http://schemas.microsoft.com/office/word/2010/wordprocessingCanvas" xmlns:cx="http://schemas.microsoft.com/office/drawing/2014/chartex" xmlns:cx1="http://schemas.microsoft.com/office/drawing/2015/9/8/chartex" xmlns:mc="http://schemas.openxmlformats.org/markup-compatibility/2006" xmlns:o="urn:schemas-microsoft-com:office:office" xmlns:r="http://schemas.openxmlformats.org/officeDocument/2006/relationships" xmlns:m="http://schemas.openxmlformats.org/officeDocument/2006/math" xmlns:v="urn:schemas-microsoft-com:vml" xmlns:wp14="http://schemas.microsoft.com/office/word/2010/wordprocessingDrawing" xmlns:wp="http://schemas.openxmlformats.org/drawingml/2006/wordprocessingDrawing" xmlns:w10="urn:schemas-microsoft-com:office:word" xmlns:w="http://schemas.openxmlformats.org/wordprocessingml/2006/main" xmlns:w14="http://schemas.microsoft.com/office/word/2010/wordml" xmlns:w15="http://schemas.microsoft.com/office/word/2012/wordml" xmlns:w16se="http://schemas.microsoft.com/office/word/2015/wordml/symex" xmlns:wpg="http://schemas.microsoft.com/office/word/2010/wordprocessingGroup" xmlns:wpi="http://schemas.microsoft.com/office/word/2010/wordprocessingInk" xmlns:wne="http://schemas.microsoft.com/office/word/2006/wordml" xmlns:wps="http://schemas.microsoft.com/office/word/2010/wordprocessingShape" mc:Ignorable="w14 w15 w16se wp14">
+<w:hdr xmlns:wpc="http://schemas.microsoft.com/office/word/2010/wordprocessingCanvas" xmlns:mc="http://schemas.openxmlformats.org/markup-compatibility/2006" xmlns:o="urn:schemas-microsoft-com:office:office" xmlns:r="http://schemas.openxmlformats.org/officeDocument/2006/relationships" xmlns:m="http://schemas.openxmlformats.org/officeDocument/2006/math" xmlns:v="urn:schemas-microsoft-com:vml" xmlns:wp14="http://schemas.microsoft.com/office/word/2010/wordprocessingDrawing" xmlns:wp="http://schemas.openxmlformats.org/drawingml/2006/wordprocessingDrawing" xmlns:w10="urn:schemas-microsoft-com:office:word" xmlns:w="http://schemas.openxmlformats.org/wordprocessingml/2006/main" xmlns:w14="http://schemas.microsoft.com/office/word/2010/wordml" xmlns:w15="http://schemas.microsoft.com/office/word/2012/wordml" xmlns:wpg="http://schemas.microsoft.com/office/word/2010/wordprocessingGroup" xmlns:wpi="http://schemas.microsoft.com/office/word/2010/wordprocessingInk" xmlns:wne="http://schemas.microsoft.com/office/word/2006/wordml" xmlns:wps="http://schemas.microsoft.com/office/word/2010/wordprocessingShape" mc:Ignorable="w14 w15 wp14">
   <w:p>
     <w:pPr>
       <w:spacing w:after="0" w:line="240" w:lineRule="auto"/>
@@ -4356,8 +4424,8 @@
 </file>
 
 <file path=word/numbering.xml><?xml version="1.0" encoding="utf-8"?>
-<w:numbering xmlns:wpc="http://schemas.microsoft.com/office/word/2010/wordprocessingCanvas" xmlns:cx="http://schemas.microsoft.com/office/drawing/2014/chartex" xmlns:cx1="http://schemas.microsoft.com/office/drawing/2015/9/8/chartex" xmlns:mc="http://schemas.openxmlformats.org/markup-compatibility/2006" xmlns:o="urn:schemas-microsoft-com:office:office" xmlns:r="http://schemas.openxmlformats.org/officeDocument/2006/relationships" xmlns:m="http://schemas.openxmlformats.org/officeDocument/2006/math" xmlns:v="urn:schemas-microsoft-com:vml" xmlns:wp14="http://schemas.microsoft.com/office/word/2010/wordprocessingDrawing" xmlns:wp="http://schemas.openxmlformats.org/drawingml/2006/wordprocessingDrawing" xmlns:w10="urn:schemas-microsoft-com:office:word" xmlns:w="http://schemas.openxmlformats.org/wordprocessingml/2006/main" xmlns:w14="http://schemas.microsoft.com/office/word/2010/wordml" xmlns:w15="http://schemas.microsoft.com/office/word/2012/wordml" xmlns:w16se="http://schemas.microsoft.com/office/word/2015/wordml/symex" xmlns:wpg="http://schemas.microsoft.com/office/word/2010/wordprocessingGroup" xmlns:wpi="http://schemas.microsoft.com/office/word/2010/wordprocessingInk" xmlns:wne="http://schemas.microsoft.com/office/word/2006/wordml" xmlns:wps="http://schemas.microsoft.com/office/word/2010/wordprocessingShape" mc:Ignorable="w14 w15 w16se wp14">
-  <w:abstractNum w:abstractNumId="0" w15:restartNumberingAfterBreak="0">
+<w:numbering xmlns:wpc="http://schemas.microsoft.com/office/word/2010/wordprocessingCanvas" xmlns:mc="http://schemas.openxmlformats.org/markup-compatibility/2006" xmlns:o="urn:schemas-microsoft-com:office:office" xmlns:r="http://schemas.openxmlformats.org/officeDocument/2006/relationships" xmlns:m="http://schemas.openxmlformats.org/officeDocument/2006/math" xmlns:v="urn:schemas-microsoft-com:vml" xmlns:wp14="http://schemas.microsoft.com/office/word/2010/wordprocessingDrawing" xmlns:wp="http://schemas.openxmlformats.org/drawingml/2006/wordprocessingDrawing" xmlns:w10="urn:schemas-microsoft-com:office:word" xmlns:w="http://schemas.openxmlformats.org/wordprocessingml/2006/main" xmlns:w14="http://schemas.microsoft.com/office/word/2010/wordml" xmlns:w15="http://schemas.microsoft.com/office/word/2012/wordml" xmlns:wpg="http://schemas.microsoft.com/office/word/2010/wordprocessingGroup" xmlns:wpi="http://schemas.microsoft.com/office/word/2010/wordprocessingInk" xmlns:wne="http://schemas.microsoft.com/office/word/2006/wordml" xmlns:wps="http://schemas.microsoft.com/office/word/2010/wordprocessingShape" mc:Ignorable="w14 w15 wp14">
+  <w:abstractNum w:abstractNumId="0">
     <w:nsid w:val="072B2F9D"/>
     <w:multiLevelType w:val="hybridMultilevel"/>
     <w:tmpl w:val="9A6ED612"/>
@@ -4470,7 +4538,7 @@
       </w:rPr>
     </w:lvl>
   </w:abstractNum>
-  <w:abstractNum w:abstractNumId="1" w15:restartNumberingAfterBreak="0">
+  <w:abstractNum w:abstractNumId="1">
     <w:nsid w:val="07337266"/>
     <w:multiLevelType w:val="hybridMultilevel"/>
     <w:tmpl w:val="A1C45B60"/>
@@ -4559,7 +4627,7 @@
       </w:pPr>
     </w:lvl>
   </w:abstractNum>
-  <w:abstractNum w:abstractNumId="2" w15:restartNumberingAfterBreak="0">
+  <w:abstractNum w:abstractNumId="2">
     <w:nsid w:val="09C50D3E"/>
     <w:multiLevelType w:val="hybridMultilevel"/>
     <w:tmpl w:val="676C168E"/>
@@ -4672,7 +4740,7 @@
       </w:rPr>
     </w:lvl>
   </w:abstractNum>
-  <w:abstractNum w:abstractNumId="3" w15:restartNumberingAfterBreak="0">
+  <w:abstractNum w:abstractNumId="3">
     <w:nsid w:val="102F15F6"/>
     <w:multiLevelType w:val="hybridMultilevel"/>
     <w:tmpl w:val="7FE29A30"/>
@@ -4761,7 +4829,7 @@
       </w:pPr>
     </w:lvl>
   </w:abstractNum>
-  <w:abstractNum w:abstractNumId="4" w15:restartNumberingAfterBreak="0">
+  <w:abstractNum w:abstractNumId="4">
     <w:nsid w:val="18FD681B"/>
     <w:multiLevelType w:val="hybridMultilevel"/>
     <w:tmpl w:val="876CBB50"/>
@@ -4850,7 +4918,7 @@
       </w:pPr>
     </w:lvl>
   </w:abstractNum>
-  <w:abstractNum w:abstractNumId="5" w15:restartNumberingAfterBreak="0">
+  <w:abstractNum w:abstractNumId="5">
     <w:nsid w:val="31B657EF"/>
     <w:multiLevelType w:val="hybridMultilevel"/>
     <w:tmpl w:val="C4882CCA"/>
@@ -4939,7 +5007,7 @@
       </w:pPr>
     </w:lvl>
   </w:abstractNum>
-  <w:abstractNum w:abstractNumId="6" w15:restartNumberingAfterBreak="0">
+  <w:abstractNum w:abstractNumId="6">
     <w:nsid w:val="44077BCF"/>
     <w:multiLevelType w:val="hybridMultilevel"/>
     <w:tmpl w:val="53961214"/>
@@ -5028,7 +5096,7 @@
       </w:pPr>
     </w:lvl>
   </w:abstractNum>
-  <w:abstractNum w:abstractNumId="7" w15:restartNumberingAfterBreak="0">
+  <w:abstractNum w:abstractNumId="7">
     <w:nsid w:val="48800DF9"/>
     <w:multiLevelType w:val="hybridMultilevel"/>
     <w:tmpl w:val="61207D88"/>
@@ -5114,7 +5182,7 @@
       </w:pPr>
     </w:lvl>
   </w:abstractNum>
-  <w:abstractNum w:abstractNumId="8" w15:restartNumberingAfterBreak="0">
+  <w:abstractNum w:abstractNumId="8">
     <w:nsid w:val="5A1530C6"/>
     <w:multiLevelType w:val="hybridMultilevel"/>
     <w:tmpl w:val="BE0C59BC"/>
@@ -5227,7 +5295,7 @@
       </w:rPr>
     </w:lvl>
   </w:abstractNum>
-  <w:abstractNum w:abstractNumId="9" w15:restartNumberingAfterBreak="0">
+  <w:abstractNum w:abstractNumId="9">
     <w:nsid w:val="72520131"/>
     <w:multiLevelType w:val="hybridMultilevel"/>
     <w:tmpl w:val="AA6EEA5C"/>
@@ -5340,7 +5408,7 @@
       </w:rPr>
     </w:lvl>
   </w:abstractNum>
-  <w:abstractNum w:abstractNumId="10" w15:restartNumberingAfterBreak="0">
+  <w:abstractNum w:abstractNumId="10">
     <w:nsid w:val="750759B2"/>
     <w:multiLevelType w:val="hybridMultilevel"/>
     <w:tmpl w:val="A5BE1722"/>
@@ -5466,11 +5534,11 @@
 </file>
 
 <file path=word/styles.xml><?xml version="1.0" encoding="utf-8"?>
-<w:styles xmlns:mc="http://schemas.openxmlformats.org/markup-compatibility/2006" xmlns:r="http://schemas.openxmlformats.org/officeDocument/2006/relationships" xmlns:w="http://schemas.openxmlformats.org/wordprocessingml/2006/main" xmlns:w14="http://schemas.microsoft.com/office/word/2010/wordml" xmlns:w15="http://schemas.microsoft.com/office/word/2012/wordml" xmlns:w16se="http://schemas.microsoft.com/office/word/2015/wordml/symex" mc:Ignorable="w14 w15 w16se">
+<w:styles xmlns:mc="http://schemas.openxmlformats.org/markup-compatibility/2006" xmlns:r="http://schemas.openxmlformats.org/officeDocument/2006/relationships" xmlns:w="http://schemas.openxmlformats.org/wordprocessingml/2006/main" xmlns:w14="http://schemas.microsoft.com/office/word/2010/wordml" xmlns:w15="http://schemas.microsoft.com/office/word/2012/wordml" mc:Ignorable="w14 w15">
   <w:docDefaults>
     <w:rPrDefault>
       <w:rPr>
-        <w:rFonts w:asciiTheme="minorHAnsi" w:eastAsiaTheme="minorHAnsi" w:hAnsiTheme="minorHAnsi" w:cstheme="minorBidi"/>
+        <w:rFonts w:asciiTheme="minorHAnsi" w:eastAsiaTheme="minorEastAsia" w:hAnsiTheme="minorHAnsi" w:cstheme="minorBidi"/>
         <w:sz w:val="22"/>
         <w:szCs w:val="22"/>
         <w:lang w:val="en-US" w:eastAsia="en-US" w:bidi="ar-SA"/>
@@ -5965,6 +6033,7 @@
       <w:spacing w:after="0" w:line="240" w:lineRule="auto"/>
     </w:pPr>
     <w:tblPr>
+      <w:tblInd w:w="0" w:type="dxa"/>
       <w:tblBorders>
         <w:top w:val="single" w:sz="4" w:space="0" w:color="auto"/>
         <w:left w:val="single" w:sz="4" w:space="0" w:color="auto"/>
@@ -5973,6 +6042,12 @@
         <w:insideH w:val="single" w:sz="4" w:space="0" w:color="auto"/>
         <w:insideV w:val="single" w:sz="4" w:space="0" w:color="auto"/>
       </w:tblBorders>
+      <w:tblCellMar>
+        <w:top w:w="0" w:type="dxa"/>
+        <w:left w:w="108" w:type="dxa"/>
+        <w:bottom w:w="0" w:type="dxa"/>
+        <w:right w:w="108" w:type="dxa"/>
+      </w:tblCellMar>
     </w:tblPr>
   </w:style>
   <w:style w:type="table" w:styleId="ListTable4">
@@ -5986,6 +6061,7 @@
     <w:tblPr>
       <w:tblStyleRowBandSize w:val="1"/>
       <w:tblStyleColBandSize w:val="1"/>
+      <w:tblInd w:w="0" w:type="dxa"/>
       <w:tblBorders>
         <w:top w:val="single" w:sz="4" w:space="0" w:color="666666" w:themeColor="text1" w:themeTint="99"/>
         <w:left w:val="single" w:sz="4" w:space="0" w:color="666666" w:themeColor="text1" w:themeTint="99"/>
@@ -5993,6 +6069,12 @@
         <w:right w:val="single" w:sz="4" w:space="0" w:color="666666" w:themeColor="text1" w:themeTint="99"/>
         <w:insideH w:val="single" w:sz="4" w:space="0" w:color="666666" w:themeColor="text1" w:themeTint="99"/>
       </w:tblBorders>
+      <w:tblCellMar>
+        <w:top w:w="0" w:type="dxa"/>
+        <w:left w:w="108" w:type="dxa"/>
+        <w:bottom w:w="0" w:type="dxa"/>
+        <w:right w:w="108" w:type="dxa"/>
+      </w:tblCellMar>
     </w:tblPr>
     <w:tblStylePr w:type="firstRow">
       <w:rPr>
@@ -6060,6 +6142,7 @@
     <w:tblPr>
       <w:tblStyleRowBandSize w:val="1"/>
       <w:tblStyleColBandSize w:val="1"/>
+      <w:tblInd w:w="0" w:type="dxa"/>
       <w:tblBorders>
         <w:top w:val="single" w:sz="4" w:space="0" w:color="9CC2E5" w:themeColor="accent1" w:themeTint="99"/>
         <w:left w:val="single" w:sz="4" w:space="0" w:color="9CC2E5" w:themeColor="accent1" w:themeTint="99"/>
@@ -6067,6 +6150,12 @@
         <w:right w:val="single" w:sz="4" w:space="0" w:color="9CC2E5" w:themeColor="accent1" w:themeTint="99"/>
         <w:insideH w:val="single" w:sz="4" w:space="0" w:color="9CC2E5" w:themeColor="accent1" w:themeTint="99"/>
       </w:tblBorders>
+      <w:tblCellMar>
+        <w:top w:w="0" w:type="dxa"/>
+        <w:left w:w="108" w:type="dxa"/>
+        <w:bottom w:w="0" w:type="dxa"/>
+        <w:right w:w="108" w:type="dxa"/>
+      </w:tblCellMar>
     </w:tblPr>
     <w:tblStylePr w:type="firstRow">
       <w:rPr>

</xml_diff>